<commit_message>
Add additional Features and Assumptions
Started a form to add what additional features could be required and
what
</commit_message>
<xml_diff>
--- a/Design Documentation/USER STORIES GDP.docx
+++ b/Design Documentation/USER STORIES GDP.docx
@@ -466,147 +466,6 @@
     <w:p>
       <w:pPr>
         <w:pStyle w:val="NormalWeb"/>
-        <w:spacing w:before="0" w:beforeAutospacing="0" w:after="0" w:afterAutospacing="0"/>
-        <w:jc w:val="both"/>
-      </w:pPr>
-    </w:p>
-    <w:p>
-      <w:pPr>
-        <w:pStyle w:val="Header"/>
-        <w:tabs>
-          <w:tab w:val="clear" w:pos="4513"/>
-          <w:tab w:val="left" w:pos="2127"/>
-        </w:tabs>
-      </w:pPr>
-    </w:p>
-    <w:p>
-      <w:pPr>
-        <w:pStyle w:val="Header"/>
-        <w:tabs>
-          <w:tab w:val="clear" w:pos="4513"/>
-          <w:tab w:val="left" w:pos="2127"/>
-        </w:tabs>
-      </w:pPr>
-    </w:p>
-    <w:p>
-      <w:pPr>
-        <w:pStyle w:val="Header"/>
-        <w:tabs>
-          <w:tab w:val="clear" w:pos="4513"/>
-          <w:tab w:val="left" w:pos="2127"/>
-        </w:tabs>
-        <w:rPr>
-          <w:b/>
-        </w:rPr>
-      </w:pPr>
-      <w:r>
-        <w:rPr>
-          <w:b/>
-        </w:rPr>
-        <w:t xml:space="preserve">USER STORY: </w:t>
-      </w:r>
-      <w:r>
-        <w:rPr>
-          <w:b/>
-          <w:i/>
-        </w:rPr>
-        <w:t>Anon</w:t>
-      </w:r>
-      <w:r>
-        <w:rPr>
-          <w:b/>
-          <w:i/>
-        </w:rPr>
-        <w:t>.</w:t>
-      </w:r>
-    </w:p>
-    <w:p>
-      <w:pPr>
-        <w:pStyle w:val="Header"/>
-        <w:tabs>
-          <w:tab w:val="clear" w:pos="4513"/>
-          <w:tab w:val="left" w:pos="2127"/>
-        </w:tabs>
-      </w:pPr>
-    </w:p>
-    <w:p>
-      <w:pPr>
-        <w:pStyle w:val="Header"/>
-        <w:tabs>
-          <w:tab w:val="clear" w:pos="4513"/>
-          <w:tab w:val="left" w:pos="2127"/>
-        </w:tabs>
-      </w:pPr>
-      <w:r>
-        <w:t>As a S</w:t>
-      </w:r>
-      <w:r>
-        <w:t>enio</w:t>
-      </w:r>
-      <w:r>
-        <w:t>r P</w:t>
-      </w:r>
-      <w:r>
-        <w:t xml:space="preserve">urchasing </w:t>
-      </w:r>
-      <w:r>
-        <w:t>A</w:t>
-      </w:r>
-      <w:r>
-        <w:t>ssistant I want</w:t>
-      </w:r>
-      <w:r>
-        <w:t>:</w:t>
-      </w:r>
-    </w:p>
-    <w:p>
-      <w:pPr>
-        <w:pStyle w:val="Header"/>
-        <w:tabs>
-          <w:tab w:val="clear" w:pos="4513"/>
-          <w:tab w:val="left" w:pos="2127"/>
-        </w:tabs>
-      </w:pPr>
-    </w:p>
-    <w:p>
-      <w:pPr>
-        <w:pStyle w:val="NormalWeb"/>
-        <w:numPr>
-          <w:ilvl w:val="0"/>
-          <w:numId w:val="1"/>
-        </w:numPr>
-        <w:tabs>
-          <w:tab w:val="left" w:pos="2127"/>
-        </w:tabs>
-        <w:spacing w:before="0" w:beforeAutospacing="0" w:after="80" w:afterAutospacing="0"/>
-        <w:ind w:hanging="218"/>
-        <w:jc w:val="both"/>
-      </w:pPr>
-      <w:r>
-        <w:t>T</w:t>
-      </w:r>
-      <w:r>
-        <w:t xml:space="preserve">o be able to </w:t>
-      </w:r>
-      <w:r>
-        <w:t>place orders electronically</w:t>
-      </w:r>
-      <w:r>
-        <w:t xml:space="preserve"> so that records are kept accurately and </w:t>
-      </w:r>
-      <w:r>
-        <w:t>are e</w:t>
-      </w:r>
-      <w:r>
-        <w:t>a</w:t>
-      </w:r>
-      <w:r>
-        <w:t>sy to reference should another audit take place.</w:t>
-      </w:r>
-    </w:p>
-    <w:p>
-      <w:pPr>
-        <w:pStyle w:val="NormalWeb"/>
         <w:numPr>
           <w:ilvl w:val="0"/>
           <w:numId w:val="1"/>
@@ -614,26 +473,185 @@
         <w:spacing w:before="0" w:beforeAutospacing="0" w:after="80" w:afterAutospacing="0"/>
         <w:ind w:hanging="218"/>
         <w:jc w:val="both"/>
-      </w:pPr>
-      <w:r>
-        <w:t>To r</w:t>
-      </w:r>
-      <w:r>
-        <w:t xml:space="preserve">eceive notifications </w:t>
-      </w:r>
-      <w:r>
-        <w:t xml:space="preserve">for products </w:t>
-      </w:r>
-      <w:r>
-        <w:t xml:space="preserve">in my category that are below the minimum </w:t>
-      </w:r>
-      <w:r>
-        <w:t xml:space="preserve">stock level so that I can place orders for low stock </w:t>
+        <w:rPr>
+          <w:bCs/>
+        </w:rPr>
+      </w:pPr>
+      <w:r>
+        <w:rPr>
+          <w:bCs/>
+        </w:rPr>
+        <w:t>Individual logins for each person who accesses the system in order to restrict the ability to approve orders.</w:t>
       </w:r>
       <w:bookmarkStart w:id="0" w:name="_GoBack"/>
       <w:bookmarkEnd w:id="0"/>
-      <w:r>
-        <w:t>and in a timely and efficient manner.</w:t>
+    </w:p>
+    <w:p>
+      <w:pPr>
+        <w:pStyle w:val="NormalWeb"/>
+        <w:spacing w:before="0" w:beforeAutospacing="0" w:after="0" w:afterAutospacing="0"/>
+        <w:jc w:val="both"/>
+      </w:pPr>
+    </w:p>
+    <w:p>
+      <w:pPr>
+        <w:pStyle w:val="Header"/>
+        <w:tabs>
+          <w:tab w:val="clear" w:pos="4513"/>
+          <w:tab w:val="left" w:pos="2127"/>
+        </w:tabs>
+      </w:pPr>
+    </w:p>
+    <w:p>
+      <w:pPr>
+        <w:pStyle w:val="Header"/>
+        <w:tabs>
+          <w:tab w:val="clear" w:pos="4513"/>
+          <w:tab w:val="left" w:pos="2127"/>
+        </w:tabs>
+      </w:pPr>
+    </w:p>
+    <w:p>
+      <w:pPr>
+        <w:pStyle w:val="Header"/>
+        <w:tabs>
+          <w:tab w:val="clear" w:pos="4513"/>
+          <w:tab w:val="left" w:pos="2127"/>
+        </w:tabs>
+        <w:rPr>
+          <w:b/>
+        </w:rPr>
+      </w:pPr>
+      <w:r>
+        <w:rPr>
+          <w:b/>
+        </w:rPr>
+        <w:t xml:space="preserve">USER STORY: </w:t>
+      </w:r>
+      <w:r>
+        <w:rPr>
+          <w:b/>
+          <w:i/>
+        </w:rPr>
+        <w:t>Anon</w:t>
+      </w:r>
+      <w:r>
+        <w:rPr>
+          <w:b/>
+          <w:i/>
+        </w:rPr>
+        <w:t>.</w:t>
+      </w:r>
+    </w:p>
+    <w:p>
+      <w:pPr>
+        <w:pStyle w:val="Header"/>
+        <w:tabs>
+          <w:tab w:val="clear" w:pos="4513"/>
+          <w:tab w:val="left" w:pos="2127"/>
+        </w:tabs>
+      </w:pPr>
+    </w:p>
+    <w:p>
+      <w:pPr>
+        <w:pStyle w:val="Header"/>
+        <w:tabs>
+          <w:tab w:val="clear" w:pos="4513"/>
+          <w:tab w:val="left" w:pos="2127"/>
+        </w:tabs>
+      </w:pPr>
+      <w:r>
+        <w:t>As a S</w:t>
+      </w:r>
+      <w:r>
+        <w:t>enio</w:t>
+      </w:r>
+      <w:r>
+        <w:t>r P</w:t>
+      </w:r>
+      <w:r>
+        <w:t xml:space="preserve">urchasing </w:t>
+      </w:r>
+      <w:r>
+        <w:t>A</w:t>
+      </w:r>
+      <w:r>
+        <w:t>ssistant I want</w:t>
+      </w:r>
+      <w:r>
+        <w:t>:</w:t>
+      </w:r>
+    </w:p>
+    <w:p>
+      <w:pPr>
+        <w:pStyle w:val="Header"/>
+        <w:tabs>
+          <w:tab w:val="clear" w:pos="4513"/>
+          <w:tab w:val="left" w:pos="2127"/>
+        </w:tabs>
+      </w:pPr>
+    </w:p>
+    <w:p>
+      <w:pPr>
+        <w:pStyle w:val="NormalWeb"/>
+        <w:numPr>
+          <w:ilvl w:val="0"/>
+          <w:numId w:val="1"/>
+        </w:numPr>
+        <w:tabs>
+          <w:tab w:val="left" w:pos="2127"/>
+        </w:tabs>
+        <w:spacing w:before="0" w:beforeAutospacing="0" w:after="80" w:afterAutospacing="0"/>
+        <w:ind w:hanging="218"/>
+        <w:jc w:val="both"/>
+      </w:pPr>
+      <w:r>
+        <w:t>T</w:t>
+      </w:r>
+      <w:r>
+        <w:t xml:space="preserve">o be able to </w:t>
+      </w:r>
+      <w:r>
+        <w:t>place orders electronically</w:t>
+      </w:r>
+      <w:r>
+        <w:t xml:space="preserve"> so that records are kept accurately and </w:t>
+      </w:r>
+      <w:r>
+        <w:t>are e</w:t>
+      </w:r>
+      <w:r>
+        <w:t>a</w:t>
+      </w:r>
+      <w:r>
+        <w:t>sy to reference should another audit take place.</w:t>
+      </w:r>
+    </w:p>
+    <w:p>
+      <w:pPr>
+        <w:pStyle w:val="NormalWeb"/>
+        <w:numPr>
+          <w:ilvl w:val="0"/>
+          <w:numId w:val="1"/>
+        </w:numPr>
+        <w:spacing w:before="0" w:beforeAutospacing="0" w:after="80" w:afterAutospacing="0"/>
+        <w:ind w:hanging="218"/>
+        <w:jc w:val="both"/>
+      </w:pPr>
+      <w:r>
+        <w:t>To r</w:t>
+      </w:r>
+      <w:r>
+        <w:t xml:space="preserve">eceive notifications </w:t>
+      </w:r>
+      <w:r>
+        <w:t xml:space="preserve">for products </w:t>
+      </w:r>
+      <w:r>
+        <w:t xml:space="preserve">in my category that are below the minimum </w:t>
+      </w:r>
+      <w:r>
+        <w:t>stock level so that I can place orders for low stock and in a timely and efficient manner.</w:t>
       </w:r>
     </w:p>
     <w:p>

</xml_diff>